<commit_message>
add thing to learn
</commit_message>
<xml_diff>
--- a/matrix_to_learn.docx
+++ b/matrix_to_learn.docx
@@ -797,7 +797,6 @@
               </w:rPr>
               <w:t xml:space="preserve">Приватні пули адрес, зарезервовані пули, </w:t>
             </w:r>
-            <w:proofErr w:type="spellStart"/>
             <w:r>
               <w:rPr>
                 <w:rFonts w:ascii="Times New Roman" w:eastAsia="Times New Roman" w:hAnsi="Times New Roman" w:cs="Times New Roman"/>
@@ -807,7 +806,6 @@
               </w:rPr>
               <w:t>ipv</w:t>
             </w:r>
-            <w:proofErr w:type="spellEnd"/>
             <w:r>
               <w:rPr>
                 <w:rFonts w:ascii="Times New Roman" w:eastAsia="Times New Roman" w:hAnsi="Times New Roman" w:cs="Times New Roman"/>
@@ -835,7 +833,6 @@
               </w:rPr>
               <w:t xml:space="preserve"> </w:t>
             </w:r>
-            <w:proofErr w:type="spellStart"/>
             <w:r>
               <w:rPr>
                 <w:rFonts w:ascii="Times New Roman" w:eastAsia="Times New Roman" w:hAnsi="Times New Roman" w:cs="Times New Roman"/>
@@ -845,7 +842,6 @@
               </w:rPr>
               <w:t>ipv</w:t>
             </w:r>
-            <w:proofErr w:type="spellEnd"/>
             <w:r>
               <w:rPr>
                 <w:rFonts w:ascii="Times New Roman" w:eastAsia="Times New Roman" w:hAnsi="Times New Roman" w:cs="Times New Roman"/>
@@ -864,7 +860,6 @@
               </w:rPr>
               <w:t>протоколи динамічної маршрутизації (</w:t>
             </w:r>
-            <w:proofErr w:type="spellStart"/>
             <w:r>
               <w:rPr>
                 <w:rFonts w:ascii="Times New Roman" w:eastAsia="Times New Roman" w:hAnsi="Times New Roman" w:cs="Times New Roman"/>
@@ -883,7 +878,6 @@
               </w:rPr>
               <w:t>spf</w:t>
             </w:r>
-            <w:proofErr w:type="spellEnd"/>
             <w:r>
               <w:rPr>
                 <w:rFonts w:ascii="Times New Roman" w:eastAsia="Times New Roman" w:hAnsi="Times New Roman" w:cs="Times New Roman"/>
@@ -893,7 +887,6 @@
               </w:rPr>
               <w:t xml:space="preserve">, </w:t>
             </w:r>
-            <w:proofErr w:type="spellStart"/>
             <w:r>
               <w:rPr>
                 <w:rFonts w:ascii="Times New Roman" w:eastAsia="Times New Roman" w:hAnsi="Times New Roman" w:cs="Times New Roman"/>
@@ -912,7 +905,6 @@
               </w:rPr>
               <w:t>grp</w:t>
             </w:r>
-            <w:proofErr w:type="spellEnd"/>
             <w:r>
               <w:rPr>
                 <w:rFonts w:ascii="Times New Roman" w:eastAsia="Times New Roman" w:hAnsi="Times New Roman" w:cs="Times New Roman"/>
@@ -1052,7 +1044,6 @@
                 <w:lang w:eastAsia="uk-UA"/>
               </w:rPr>
             </w:pPr>
-            <w:proofErr w:type="spellStart"/>
             <w:r>
               <w:rPr>
                 <w:rFonts w:ascii="Times New Roman" w:eastAsia="Times New Roman" w:hAnsi="Times New Roman" w:cs="Times New Roman"/>
@@ -1062,7 +1053,6 @@
               </w:rPr>
               <w:t>Zabbix</w:t>
             </w:r>
-            <w:proofErr w:type="spellEnd"/>
             <w:r>
               <w:rPr>
                 <w:rFonts w:ascii="Times New Roman" w:eastAsia="Times New Roman" w:hAnsi="Times New Roman" w:cs="Times New Roman"/>
@@ -1072,7 +1062,6 @@
               </w:rPr>
               <w:t xml:space="preserve">, </w:t>
             </w:r>
-            <w:proofErr w:type="spellStart"/>
             <w:r>
               <w:rPr>
                 <w:rFonts w:ascii="Times New Roman" w:eastAsia="Times New Roman" w:hAnsi="Times New Roman" w:cs="Times New Roman"/>
@@ -1082,7 +1071,6 @@
               </w:rPr>
               <w:t>Nagius</w:t>
             </w:r>
-            <w:proofErr w:type="spellEnd"/>
             <w:r>
               <w:rPr>
                 <w:rFonts w:ascii="Times New Roman" w:eastAsia="Times New Roman" w:hAnsi="Times New Roman" w:cs="Times New Roman"/>
@@ -1119,7 +1107,6 @@
               </w:rPr>
               <w:t xml:space="preserve">хост діскавері, сервіс депенденсі, активний(про,ре) пасивний, </w:t>
             </w:r>
-            <w:proofErr w:type="spellStart"/>
             <w:r>
               <w:rPr>
                 <w:rFonts w:ascii="Times New Roman" w:eastAsia="Times New Roman" w:hAnsi="Times New Roman" w:cs="Times New Roman"/>
@@ -1129,7 +1116,6 @@
               </w:rPr>
               <w:t>snmp</w:t>
             </w:r>
-            <w:proofErr w:type="spellEnd"/>
             <w:r>
               <w:rPr>
                 <w:rFonts w:ascii="Times New Roman" w:eastAsia="Times New Roman" w:hAnsi="Times New Roman" w:cs="Times New Roman"/>
@@ -1414,7 +1400,6 @@
               </w:rPr>
               <w:t xml:space="preserve">, </w:t>
             </w:r>
-            <w:proofErr w:type="spellStart"/>
             <w:r>
               <w:rPr>
                 <w:rFonts w:ascii="Times New Roman" w:eastAsia="Times New Roman" w:hAnsi="Times New Roman" w:cs="Times New Roman"/>
@@ -1424,7 +1409,6 @@
               </w:rPr>
               <w:t>nginx</w:t>
             </w:r>
-            <w:proofErr w:type="spellEnd"/>
             <w:r>
               <w:rPr>
                 <w:rFonts w:ascii="Times New Roman" w:eastAsia="Times New Roman" w:hAnsi="Times New Roman" w:cs="Times New Roman"/>
@@ -1488,7 +1472,6 @@
               </w:rPr>
               <w:t xml:space="preserve">як прикрутити </w:t>
             </w:r>
-            <w:proofErr w:type="spellStart"/>
             <w:r>
               <w:rPr>
                 <w:rFonts w:ascii="Times New Roman" w:eastAsia="Times New Roman" w:hAnsi="Times New Roman" w:cs="Times New Roman"/>
@@ -1498,7 +1481,6 @@
               </w:rPr>
               <w:t>ssl</w:t>
             </w:r>
-            <w:proofErr w:type="spellEnd"/>
             <w:r>
               <w:rPr>
                 <w:rFonts w:ascii="Times New Roman" w:eastAsia="Times New Roman" w:hAnsi="Times New Roman" w:cs="Times New Roman"/>
@@ -1874,7 +1856,6 @@
                 <w:lang w:val="en-US" w:eastAsia="uk-UA"/>
               </w:rPr>
             </w:pPr>
-            <w:proofErr w:type="spellStart"/>
             <w:r>
               <w:rPr>
                 <w:rFonts w:ascii="Times New Roman" w:eastAsia="Times New Roman" w:hAnsi="Times New Roman" w:cs="Times New Roman"/>
@@ -1882,49 +1863,8 @@
                 <w:szCs w:val="24"/>
                 <w:lang w:val="en-US" w:eastAsia="uk-UA"/>
               </w:rPr>
-              <w:t>HypperV</w:t>
-            </w:r>
-            <w:proofErr w:type="spellEnd"/>
-            <w:r>
-              <w:rPr>
-                <w:rFonts w:ascii="Times New Roman" w:eastAsia="Times New Roman" w:hAnsi="Times New Roman" w:cs="Times New Roman"/>
-                <w:sz w:val="24"/>
-                <w:szCs w:val="24"/>
-                <w:lang w:val="en-US" w:eastAsia="uk-UA"/>
-              </w:rPr>
-              <w:t xml:space="preserve">, </w:t>
-            </w:r>
-            <w:proofErr w:type="spellStart"/>
-            <w:r>
-              <w:rPr>
-                <w:rFonts w:ascii="Times New Roman" w:eastAsia="Times New Roman" w:hAnsi="Times New Roman" w:cs="Times New Roman"/>
-                <w:sz w:val="24"/>
-                <w:szCs w:val="24"/>
-                <w:lang w:val="en-US" w:eastAsia="uk-UA"/>
-              </w:rPr>
-              <w:t>Vsfera</w:t>
-            </w:r>
-            <w:proofErr w:type="spellEnd"/>
-            <w:r>
-              <w:rPr>
-                <w:rFonts w:ascii="Times New Roman" w:eastAsia="Times New Roman" w:hAnsi="Times New Roman" w:cs="Times New Roman"/>
-                <w:sz w:val="24"/>
-                <w:szCs w:val="24"/>
-                <w:lang w:val="en-US" w:eastAsia="uk-UA"/>
-              </w:rPr>
-              <w:t xml:space="preserve">, XEN, hot-cold migration, </w:t>
-            </w:r>
-            <w:proofErr w:type="spellStart"/>
-            <w:r>
-              <w:rPr>
-                <w:rFonts w:ascii="Times New Roman" w:eastAsia="Times New Roman" w:hAnsi="Times New Roman" w:cs="Times New Roman"/>
-                <w:sz w:val="24"/>
-                <w:szCs w:val="24"/>
-                <w:lang w:val="en-US" w:eastAsia="uk-UA"/>
-              </w:rPr>
-              <w:t>Autoscaling</w:t>
-            </w:r>
-            <w:proofErr w:type="spellEnd"/>
+              <w:t>HypperV, Vsfera, XEN, hot-cold migration, Autoscaling</w:t>
+            </w:r>
           </w:p>
         </w:tc>
       </w:tr>
@@ -3662,7 +3602,7 @@
                 <w:rFonts w:ascii="Times New Roman" w:eastAsia="Times New Roman" w:hAnsi="Times New Roman" w:cs="Times New Roman"/>
                 <w:sz w:val="24"/>
                 <w:szCs w:val="24"/>
-                <w:lang w:eastAsia="uk-UA"/>
+                <w:lang w:val="en-US" w:eastAsia="uk-UA"/>
               </w:rPr>
             </w:pPr>
             <w:r>
@@ -3701,7 +3641,6 @@
               </w:rPr>
               <w:t xml:space="preserve">права, </w:t>
             </w:r>
-            <w:proofErr w:type="spellStart"/>
             <w:r>
               <w:rPr>
                 <w:rFonts w:ascii="Times New Roman" w:eastAsia="Times New Roman" w:hAnsi="Times New Roman" w:cs="Times New Roman"/>
@@ -3711,7 +3650,6 @@
               </w:rPr>
               <w:t>init</w:t>
             </w:r>
-            <w:proofErr w:type="spellEnd"/>
             <w:r>
               <w:rPr>
                 <w:rFonts w:ascii="Times New Roman" w:eastAsia="Times New Roman" w:hAnsi="Times New Roman" w:cs="Times New Roman"/>
@@ -3748,6 +3686,26 @@
               </w:rPr>
               <w:t>логування, пакети, змінити репозиторій, встановити потрібну версію і щоб не обновлювалось, управління рівнями загрузки, змінні для інвайронменту прописати, керування юзерами, файлова система (відформатувати, змінити), хард-лінк сім-лінк, І-ноди</w:t>
             </w:r>
+            <w:r>
+              <w:rPr>
+                <w:rFonts w:ascii="Times New Roman" w:eastAsia="Times New Roman" w:hAnsi="Times New Roman" w:cs="Times New Roman"/>
+                <w:sz w:val="24"/>
+                <w:szCs w:val="24"/>
+                <w:lang w:eastAsia="uk-UA"/>
+              </w:rPr>
+              <w:t xml:space="preserve">, </w:t>
+            </w:r>
+            <w:r>
+              <w:rPr>
+                <w:rFonts w:ascii="Times New Roman" w:eastAsia="Times New Roman" w:hAnsi="Times New Roman" w:cs="Times New Roman"/>
+                <w:sz w:val="24"/>
+                <w:szCs w:val="24"/>
+                <w:lang w:val="en-US" w:eastAsia="uk-UA"/>
+              </w:rPr>
+              <w:t>fstab</w:t>
+            </w:r>
+            <w:bookmarkStart w:id="0" w:name="_GoBack"/>
+            <w:bookmarkEnd w:id="0"/>
           </w:p>
         </w:tc>
       </w:tr>
@@ -4505,7 +4463,6 @@
               </w:rPr>
               <w:t xml:space="preserve">, скинути пароль рута, стораджі </w:t>
             </w:r>
-            <w:proofErr w:type="spellStart"/>
             <w:r>
               <w:rPr>
                 <w:rFonts w:ascii="Times New Roman" w:eastAsia="Times New Roman" w:hAnsi="Times New Roman" w:cs="Times New Roman"/>
@@ -4515,7 +4472,6 @@
               </w:rPr>
               <w:t>innoDB</w:t>
             </w:r>
-            <w:proofErr w:type="spellEnd"/>
             <w:r>
               <w:rPr>
                 <w:rFonts w:ascii="Times New Roman" w:eastAsia="Times New Roman" w:hAnsi="Times New Roman" w:cs="Times New Roman"/>
@@ -4552,7 +4508,6 @@
               </w:rPr>
               <w:t xml:space="preserve">індекси, квері(сумування, гуртування), як поділяються </w:t>
             </w:r>
-            <w:proofErr w:type="spellStart"/>
             <w:r>
               <w:rPr>
                 <w:rFonts w:ascii="Times New Roman" w:eastAsia="Times New Roman" w:hAnsi="Times New Roman" w:cs="Times New Roman"/>
@@ -4562,7 +4517,6 @@
               </w:rPr>
               <w:t>sql</w:t>
             </w:r>
-            <w:proofErr w:type="spellEnd"/>
             <w:r>
               <w:rPr>
                 <w:rFonts w:ascii="Times New Roman" w:eastAsia="Times New Roman" w:hAnsi="Times New Roman" w:cs="Times New Roman"/>
@@ -4581,8 +4535,6 @@
               </w:rPr>
               <w:t>запити, реплікація, бекапи</w:t>
             </w:r>
-            <w:bookmarkStart w:id="0" w:name="_GoBack"/>
-            <w:bookmarkEnd w:id="0"/>
           </w:p>
         </w:tc>
       </w:tr>

</xml_diff>